<commit_message>
fixes #42, closes #41, edits sizing and label in addendum, advance version to 0.0.3
</commit_message>
<xml_diff>
--- a/docassemble/MLHObjectionToGarnishment/data/templates/objections_to_garnishment_addendum.docx
+++ b/docassemble/MLHObjectionToGarnishment/data/templates/objections_to_garnishment_addendum.docx
@@ -10,9 +10,9 @@
         <w:tblLook w:val="04A0" w:firstRow="1" w:lastRow="0" w:firstColumn="1" w:lastColumn="0" w:noHBand="0" w:noVBand="1"/>
       </w:tblPr>
       <w:tblGrid>
-        <w:gridCol w:w="3780"/>
         <w:gridCol w:w="3600"/>
-        <w:gridCol w:w="3690"/>
+        <w:gridCol w:w="3960"/>
+        <w:gridCol w:w="3510"/>
       </w:tblGrid>
       <w:tr>
         <w:trPr>
@@ -20,7 +20,7 @@
         </w:trPr>
         <w:tc>
           <w:tcPr>
-            <w:tcW w:w="3780" w:type="dxa"/>
+            <w:tcW w:w="3600" w:type="dxa"/>
             <w:tcBorders>
               <w:top w:val="single" w:sz="12" w:space="0" w:color="auto"/>
               <w:left w:val="nil"/>
@@ -34,16 +34,16 @@
               <w:rPr>
                 <w:b/>
                 <w:bCs/>
-                <w:sz w:val="24"/>
-                <w:szCs w:val="24"/>
+                <w:sz w:val="21"/>
+                <w:szCs w:val="21"/>
               </w:rPr>
             </w:pPr>
             <w:r>
               <w:rPr>
                 <w:b/>
                 <w:bCs/>
-                <w:sz w:val="24"/>
-                <w:szCs w:val="24"/>
+                <w:sz w:val="21"/>
+                <w:szCs w:val="21"/>
               </w:rPr>
               <w:t>STATE OF MICHIGAN</w:t>
             </w:r>
@@ -55,8 +55,8 @@
               <w:rPr>
                 <w:b/>
                 <w:bCs/>
-                <w:sz w:val="20"/>
-                <w:szCs w:val="20"/>
+                <w:sz w:val="21"/>
+                <w:szCs w:val="21"/>
               </w:rPr>
             </w:pPr>
             <w:proofErr w:type="gramStart"/>
@@ -65,8 +65,8 @@
                 <w:b/>
                 <w:bCs/>
                 <w:caps/>
-                <w:sz w:val="24"/>
-                <w:szCs w:val="24"/>
+                <w:sz w:val="21"/>
+                <w:szCs w:val="21"/>
               </w:rPr>
               <w:t>{{ the</w:t>
             </w:r>
@@ -76,8 +76,8 @@
                 <w:b/>
                 <w:bCs/>
                 <w:caps/>
-                <w:sz w:val="24"/>
-                <w:szCs w:val="24"/>
+                <w:sz w:val="21"/>
+                <w:szCs w:val="21"/>
               </w:rPr>
               <w:t>_</w:t>
             </w:r>
@@ -87,8 +87,8 @@
                 <w:b/>
                 <w:bCs/>
                 <w:caps/>
-                <w:sz w:val="24"/>
-                <w:szCs w:val="24"/>
+                <w:sz w:val="21"/>
+                <w:szCs w:val="21"/>
               </w:rPr>
               <w:t>court.number }</w:t>
             </w:r>
@@ -98,8 +98,8 @@
                 <w:b/>
                 <w:bCs/>
                 <w:caps/>
-                <w:sz w:val="24"/>
-                <w:szCs w:val="24"/>
+                <w:sz w:val="21"/>
+                <w:szCs w:val="21"/>
               </w:rPr>
               <w:t>}</w:t>
             </w:r>
@@ -107,8 +107,8 @@
               <w:rPr>
                 <w:b/>
                 <w:bCs/>
-                <w:sz w:val="24"/>
-                <w:szCs w:val="24"/>
+                <w:sz w:val="21"/>
+                <w:szCs w:val="21"/>
               </w:rPr>
               <w:t xml:space="preserve"> JUDICIAL </w:t>
             </w:r>
@@ -117,8 +117,8 @@
               <w:rPr>
                 <w:b/>
                 <w:bCs/>
-                <w:sz w:val="24"/>
-                <w:szCs w:val="24"/>
+                <w:sz w:val="21"/>
+                <w:szCs w:val="21"/>
               </w:rPr>
               <w:t>{{ “</w:t>
             </w:r>
@@ -127,8 +127,8 @@
               <w:rPr>
                 <w:b/>
                 <w:bCs/>
-                <w:sz w:val="24"/>
-                <w:szCs w:val="24"/>
+                <w:sz w:val="21"/>
+                <w:szCs w:val="21"/>
               </w:rPr>
               <w:t>DISTRICT</w:t>
             </w:r>
@@ -136,8 +136,8 @@
               <w:rPr>
                 <w:b/>
                 <w:bCs/>
-                <w:sz w:val="24"/>
-                <w:szCs w:val="24"/>
+                <w:sz w:val="21"/>
+                <w:szCs w:val="21"/>
               </w:rPr>
               <w:t xml:space="preserve">” if </w:t>
             </w:r>
@@ -146,8 +146,8 @@
               <w:rPr>
                 <w:b/>
                 <w:bCs/>
-                <w:sz w:val="24"/>
-                <w:szCs w:val="24"/>
+                <w:sz w:val="21"/>
+                <w:szCs w:val="21"/>
               </w:rPr>
               <w:t>court_type</w:t>
             </w:r>
@@ -156,8 +156,8 @@
               <w:rPr>
                 <w:b/>
                 <w:bCs/>
-                <w:sz w:val="24"/>
-                <w:szCs w:val="24"/>
+                <w:sz w:val="21"/>
+                <w:szCs w:val="21"/>
               </w:rPr>
               <w:t xml:space="preserve"> == “district” else “CIRCUIT” }}</w:t>
             </w:r>
@@ -165,7 +165,7 @@
         </w:tc>
         <w:tc>
           <w:tcPr>
-            <w:tcW w:w="3600" w:type="dxa"/>
+            <w:tcW w:w="3960" w:type="dxa"/>
             <w:tcBorders>
               <w:top w:val="single" w:sz="12" w:space="0" w:color="auto"/>
               <w:bottom w:val="single" w:sz="12" w:space="0" w:color="auto"/>
@@ -178,16 +178,16 @@
               <w:rPr>
                 <w:b/>
                 <w:bCs/>
-                <w:sz w:val="24"/>
-                <w:szCs w:val="24"/>
+                <w:sz w:val="21"/>
+                <w:szCs w:val="21"/>
               </w:rPr>
             </w:pPr>
             <w:r>
               <w:rPr>
                 <w:b/>
                 <w:bCs/>
-                <w:sz w:val="24"/>
-                <w:szCs w:val="24"/>
+                <w:sz w:val="21"/>
+                <w:szCs w:val="21"/>
               </w:rPr>
               <w:t>ADDENDUM</w:t>
             </w:r>
@@ -195,8 +195,8 @@
               <w:rPr>
                 <w:b/>
                 <w:bCs/>
-                <w:sz w:val="24"/>
-                <w:szCs w:val="24"/>
+                <w:sz w:val="21"/>
+                <w:szCs w:val="21"/>
               </w:rPr>
               <w:t xml:space="preserve"> TO </w:t>
             </w:r>
@@ -204,8 +204,8 @@
               <w:rPr>
                 <w:b/>
                 <w:bCs/>
-                <w:sz w:val="24"/>
-                <w:szCs w:val="24"/>
+                <w:sz w:val="21"/>
+                <w:szCs w:val="21"/>
               </w:rPr>
               <w:br/>
             </w:r>
@@ -213,34 +213,16 @@
               <w:rPr>
                 <w:b/>
                 <w:bCs/>
-                <w:sz w:val="24"/>
-                <w:szCs w:val="24"/>
-              </w:rPr>
-              <w:t>OBJECTIONS TO GARNISHMENT</w:t>
-            </w:r>
-            <w:r>
-              <w:rPr>
-                <w:b/>
-                <w:bCs/>
-                <w:sz w:val="24"/>
-                <w:szCs w:val="24"/>
-              </w:rPr>
-              <w:t xml:space="preserve"> </w:t>
-            </w:r>
-            <w:r>
-              <w:rPr>
-                <w:b/>
-                <w:bCs/>
-                <w:sz w:val="24"/>
-                <w:szCs w:val="24"/>
-              </w:rPr>
-              <w:t>AND NOTICE OF HEARING</w:t>
+                <w:sz w:val="21"/>
+                <w:szCs w:val="21"/>
+              </w:rPr>
+              <w:t>OBJECTIONS TO GARNISHMENT AND NOTICE OF HEARING</w:t>
             </w:r>
           </w:p>
         </w:tc>
         <w:tc>
           <w:tcPr>
-            <w:tcW w:w="3690" w:type="dxa"/>
+            <w:tcW w:w="3510" w:type="dxa"/>
             <w:tcBorders>
               <w:top w:val="single" w:sz="12" w:space="0" w:color="auto"/>
               <w:bottom w:val="single" w:sz="12" w:space="0" w:color="auto"/>
@@ -253,16 +235,16 @@
               <w:rPr>
                 <w:b/>
                 <w:bCs/>
-                <w:sz w:val="24"/>
-                <w:szCs w:val="24"/>
+                <w:sz w:val="21"/>
+                <w:szCs w:val="21"/>
               </w:rPr>
             </w:pPr>
             <w:r>
               <w:rPr>
                 <w:b/>
                 <w:bCs/>
-                <w:sz w:val="24"/>
-                <w:szCs w:val="24"/>
+                <w:sz w:val="21"/>
+                <w:szCs w:val="21"/>
               </w:rPr>
               <w:t>CASE NO.</w:t>
             </w:r>
@@ -383,8 +365,18 @@
           <w:sz w:val="24"/>
           <w:szCs w:val="24"/>
         </w:rPr>
-        <w:t>() %}</w:t>
-      </w:r>
+        <w:t>(</w:t>
+      </w:r>
+      <w:proofErr w:type="gramStart"/>
+      <w:r>
+        <w:rPr>
+          <w:rFonts w:ascii="Arial" w:hAnsi="Arial" w:cs="Arial"/>
+          <w:sz w:val="24"/>
+          <w:szCs w:val="24"/>
+        </w:rPr>
+        <w:t>) %}</w:t>
+      </w:r>
+      <w:proofErr w:type="gramEnd"/>
     </w:p>
     <w:p>
       <w:pPr>
@@ -430,7 +422,7 @@
           <w:sz w:val="24"/>
           <w:szCs w:val="24"/>
         </w:rPr>
-        <w:t>(</w:t>
+        <w:t>() %}</w:t>
       </w:r>
       <w:proofErr w:type="gramEnd"/>
       <w:r>
@@ -439,7 +431,7 @@
           <w:sz w:val="24"/>
           <w:szCs w:val="24"/>
         </w:rPr>
-        <w:t xml:space="preserve">) %} </w:t>
+        <w:t xml:space="preserve"> </w:t>
       </w:r>
       <w:r>
         <w:rPr>
@@ -454,55 +446,55 @@
       <w:pPr>
         <w:pStyle w:val="Heading3"/>
         <w:rPr>
-          <w:sz w:val="24"/>
-          <w:szCs w:val="24"/>
+          <w:sz w:val="22"/>
+          <w:szCs w:val="22"/>
         </w:rPr>
       </w:pPr>
       <w:proofErr w:type="gramStart"/>
       <w:r>
         <w:rPr>
-          <w:sz w:val="24"/>
-          <w:szCs w:val="24"/>
+          <w:sz w:val="22"/>
+          <w:szCs w:val="22"/>
         </w:rPr>
         <w:t xml:space="preserve">{{ </w:t>
       </w:r>
       <w:proofErr w:type="spellStart"/>
       <w:r>
         <w:rPr>
-          <w:sz w:val="24"/>
-          <w:szCs w:val="24"/>
+          <w:sz w:val="22"/>
+          <w:szCs w:val="22"/>
         </w:rPr>
         <w:t>field</w:t>
       </w:r>
       <w:proofErr w:type="gramEnd"/>
       <w:r>
         <w:rPr>
-          <w:sz w:val="24"/>
-          <w:szCs w:val="24"/>
+          <w:sz w:val="22"/>
+          <w:szCs w:val="22"/>
         </w:rPr>
         <w:t>.</w:t>
       </w:r>
       <w:proofErr w:type="gramStart"/>
       <w:r>
         <w:rPr>
-          <w:sz w:val="24"/>
-          <w:szCs w:val="24"/>
+          <w:sz w:val="22"/>
+          <w:szCs w:val="22"/>
         </w:rPr>
         <w:t>label</w:t>
       </w:r>
       <w:proofErr w:type="spellEnd"/>
       <w:r>
         <w:rPr>
-          <w:sz w:val="24"/>
-          <w:szCs w:val="24"/>
+          <w:sz w:val="22"/>
+          <w:szCs w:val="22"/>
         </w:rPr>
         <w:t xml:space="preserve"> }</w:t>
       </w:r>
       <w:proofErr w:type="gramEnd"/>
       <w:r>
         <w:rPr>
-          <w:sz w:val="24"/>
-          <w:szCs w:val="24"/>
+          <w:sz w:val="22"/>
+          <w:szCs w:val="22"/>
         </w:rPr>
         <w:t xml:space="preserve">}: </w:t>
       </w:r>
@@ -511,16 +503,12 @@
       <w:pPr>
         <w:rPr>
           <w:rFonts w:ascii="Arial" w:hAnsi="Arial" w:cs="Arial"/>
-          <w:sz w:val="24"/>
-          <w:szCs w:val="24"/>
         </w:rPr>
       </w:pPr>
       <w:proofErr w:type="gramStart"/>
       <w:r>
         <w:rPr>
           <w:rFonts w:ascii="Arial" w:hAnsi="Arial" w:cs="Arial"/>
-          <w:sz w:val="24"/>
-          <w:szCs w:val="24"/>
         </w:rPr>
         <w:t xml:space="preserve">{{ </w:t>
       </w:r>
@@ -528,8 +516,6 @@
       <w:r>
         <w:rPr>
           <w:rFonts w:ascii="Arial" w:hAnsi="Arial" w:cs="Arial"/>
-          <w:sz w:val="24"/>
-          <w:szCs w:val="24"/>
         </w:rPr>
         <w:t>field</w:t>
       </w:r>
@@ -537,8 +523,6 @@
       <w:r>
         <w:rPr>
           <w:rFonts w:ascii="Arial" w:hAnsi="Arial" w:cs="Arial"/>
-          <w:sz w:val="24"/>
-          <w:szCs w:val="24"/>
         </w:rPr>
         <w:t>.value_if_</w:t>
       </w:r>
@@ -546,8 +530,6 @@
       <w:r>
         <w:rPr>
           <w:rFonts w:ascii="Arial" w:hAnsi="Arial" w:cs="Arial"/>
-          <w:sz w:val="24"/>
-          <w:szCs w:val="24"/>
         </w:rPr>
         <w:t>defined</w:t>
       </w:r>
@@ -555,16 +537,12 @@
       <w:r>
         <w:rPr>
           <w:rFonts w:ascii="Arial" w:hAnsi="Arial" w:cs="Arial"/>
-          <w:sz w:val="24"/>
-          <w:szCs w:val="24"/>
         </w:rPr>
         <w:t>()</w:t>
       </w:r>
       <w:r>
         <w:rPr>
           <w:rFonts w:ascii="Arial" w:hAnsi="Arial" w:cs="Arial"/>
-          <w:sz w:val="24"/>
-          <w:szCs w:val="24"/>
         </w:rPr>
         <w:t xml:space="preserve"> }</w:t>
       </w:r>
@@ -572,8 +550,6 @@
       <w:r>
         <w:rPr>
           <w:rFonts w:ascii="Arial" w:hAnsi="Arial" w:cs="Arial"/>
-          <w:sz w:val="24"/>
-          <w:szCs w:val="24"/>
         </w:rPr>
         <w:t>}</w:t>
       </w:r>
@@ -599,55 +575,55 @@
       <w:pPr>
         <w:pStyle w:val="Heading3"/>
         <w:rPr>
-          <w:sz w:val="24"/>
-          <w:szCs w:val="24"/>
+          <w:sz w:val="22"/>
+          <w:szCs w:val="22"/>
         </w:rPr>
       </w:pPr>
       <w:proofErr w:type="gramStart"/>
       <w:r>
         <w:rPr>
-          <w:sz w:val="24"/>
-          <w:szCs w:val="24"/>
+          <w:sz w:val="22"/>
+          <w:szCs w:val="22"/>
         </w:rPr>
         <w:t xml:space="preserve">{{ </w:t>
       </w:r>
       <w:proofErr w:type="spellStart"/>
       <w:r>
         <w:rPr>
-          <w:sz w:val="24"/>
-          <w:szCs w:val="24"/>
+          <w:sz w:val="22"/>
+          <w:szCs w:val="22"/>
         </w:rPr>
         <w:t>field</w:t>
       </w:r>
       <w:proofErr w:type="gramEnd"/>
       <w:r>
         <w:rPr>
-          <w:sz w:val="24"/>
-          <w:szCs w:val="24"/>
+          <w:sz w:val="22"/>
+          <w:szCs w:val="22"/>
         </w:rPr>
         <w:t>.</w:t>
       </w:r>
       <w:proofErr w:type="gramStart"/>
       <w:r>
         <w:rPr>
-          <w:sz w:val="24"/>
-          <w:szCs w:val="24"/>
+          <w:sz w:val="22"/>
+          <w:szCs w:val="22"/>
         </w:rPr>
         <w:t>label</w:t>
       </w:r>
       <w:proofErr w:type="spellEnd"/>
       <w:r>
         <w:rPr>
-          <w:sz w:val="24"/>
-          <w:szCs w:val="24"/>
+          <w:sz w:val="22"/>
+          <w:szCs w:val="22"/>
         </w:rPr>
         <w:t xml:space="preserve"> }</w:t>
       </w:r>
       <w:proofErr w:type="gramEnd"/>
       <w:r>
         <w:rPr>
-          <w:sz w:val="24"/>
-          <w:szCs w:val="24"/>
+          <w:sz w:val="22"/>
+          <w:szCs w:val="22"/>
         </w:rPr>
         <w:t xml:space="preserve">}: </w:t>
       </w:r>
@@ -656,16 +632,12 @@
       <w:pPr>
         <w:rPr>
           <w:rFonts w:ascii="Arial" w:hAnsi="Arial" w:cs="Arial"/>
-          <w:sz w:val="24"/>
-          <w:szCs w:val="24"/>
         </w:rPr>
       </w:pPr>
       <w:proofErr w:type="gramStart"/>
       <w:r>
         <w:rPr>
           <w:rFonts w:ascii="Arial" w:hAnsi="Arial" w:cs="Arial"/>
-          <w:sz w:val="24"/>
-          <w:szCs w:val="24"/>
         </w:rPr>
         <w:t xml:space="preserve">{{ </w:t>
       </w:r>
@@ -673,8 +645,6 @@
       <w:r>
         <w:rPr>
           <w:rFonts w:ascii="Arial" w:hAnsi="Arial" w:cs="Arial"/>
-          <w:sz w:val="24"/>
-          <w:szCs w:val="24"/>
         </w:rPr>
         <w:t>field</w:t>
       </w:r>
@@ -682,8 +652,6 @@
       <w:r>
         <w:rPr>
           <w:rFonts w:ascii="Arial" w:hAnsi="Arial" w:cs="Arial"/>
-          <w:sz w:val="24"/>
-          <w:szCs w:val="24"/>
         </w:rPr>
         <w:t>.value_if_</w:t>
       </w:r>
@@ -691,8 +659,6 @@
       <w:r>
         <w:rPr>
           <w:rFonts w:ascii="Arial" w:hAnsi="Arial" w:cs="Arial"/>
-          <w:sz w:val="24"/>
-          <w:szCs w:val="24"/>
         </w:rPr>
         <w:t>defined</w:t>
       </w:r>
@@ -700,24 +666,12 @@
       <w:r>
         <w:rPr>
           <w:rFonts w:ascii="Arial" w:hAnsi="Arial" w:cs="Arial"/>
-          <w:sz w:val="24"/>
-          <w:szCs w:val="24"/>
-        </w:rPr>
-        <w:t>()</w:t>
-      </w:r>
-      <w:r>
-        <w:rPr>
-          <w:rFonts w:ascii="Arial" w:hAnsi="Arial" w:cs="Arial"/>
-          <w:sz w:val="24"/>
-          <w:szCs w:val="24"/>
-        </w:rPr>
-        <w:t xml:space="preserve"> </w:t>
-      </w:r>
-      <w:r>
-        <w:rPr>
-          <w:rFonts w:ascii="Arial" w:hAnsi="Arial" w:cs="Arial"/>
-          <w:sz w:val="24"/>
-          <w:szCs w:val="24"/>
+        </w:rPr>
+        <w:t xml:space="preserve">() </w:t>
+      </w:r>
+      <w:r>
+        <w:rPr>
+          <w:rFonts w:ascii="Arial" w:hAnsi="Arial" w:cs="Arial"/>
         </w:rPr>
         <w:t xml:space="preserve"> }</w:t>
       </w:r>
@@ -725,8 +679,6 @@
       <w:r>
         <w:rPr>
           <w:rFonts w:ascii="Arial" w:hAnsi="Arial" w:cs="Arial"/>
-          <w:sz w:val="24"/>
-          <w:szCs w:val="24"/>
         </w:rPr>
         <w:t>}</w:t>
       </w:r>

</xml_diff>